<commit_message>
Improved Greek and Slavonic alphabet coverage
</commit_message>
<xml_diff>
--- a/integrator/Template.docx
+++ b/integrator/Template.docx
@@ -1452,14 +1452,171 @@
 <file path=word/theme/theme1.xml><?xml version="1.0" encoding="utf-8"?>
 <a:theme xmlns:a="http://schemas.openxmlformats.org/drawingml/2006/main" xmlns:r="http://schemas.openxmlformats.org/officeDocument/2006/relationships" name="Office Theme">
   <a:themeElements>
+    <a:clrScheme name="Office">
+      <a:dk1>
+        <a:srgbClr val="000000"/>
+      </a:dk1>
+      <a:lt1>
+        <a:srgbClr val="ffffff"/>
+      </a:lt1>
+      <a:dk2>
+        <a:srgbClr val="0e2841"/>
+      </a:dk2>
+      <a:lt2>
+        <a:srgbClr val="e8e8e8"/>
+      </a:lt2>
+      <a:accent1>
+        <a:srgbClr val="156082"/>
+      </a:accent1>
+      <a:accent2>
+        <a:srgbClr val="e97132"/>
+      </a:accent2>
+      <a:accent3>
+        <a:srgbClr val="196b24"/>
+      </a:accent3>
+      <a:accent4>
+        <a:srgbClr val="0f9ed5"/>
+      </a:accent4>
+      <a:accent5>
+        <a:srgbClr val="a02b93"/>
+      </a:accent5>
+      <a:accent6>
+        <a:srgbClr val="4ea72e"/>
+      </a:accent6>
+      <a:hlink>
+        <a:srgbClr val="467886"/>
+      </a:hlink>
+      <a:folHlink>
+        <a:srgbClr val="96607d"/>
+      </a:folHlink>
+    </a:clrScheme>
     <a:fontScheme name="Office">
       <a:majorFont>
         <a:latin typeface="Times New Roman" panose="02110004020202020204" pitchFamily="0" charset="1"/>
+        <a:ea typeface=""/>
+        <a:cs typeface=""/>
       </a:majorFont>
       <a:minorFont>
         <a:latin typeface="Times New Roman" panose="02110004020202020204" pitchFamily="0" charset="1"/>
+        <a:ea typeface=""/>
+        <a:cs typeface=""/>
       </a:minorFont>
     </a:fontScheme>
+    <a:fmtScheme>
+      <a:fillStyleLst>
+        <a:solidFill>
+          <a:schemeClr val="phClr"/>
+        </a:solidFill>
+        <a:gradFill>
+          <a:gsLst>
+            <a:gs pos="0">
+              <a:schemeClr val="phClr">
+                <a:lumMod val="110000"/>
+                <a:tint val="67000"/>
+              </a:schemeClr>
+            </a:gs>
+            <a:gs pos="50000">
+              <a:schemeClr val="phClr">
+                <a:lumMod val="105000"/>
+                <a:tint val="73000"/>
+              </a:schemeClr>
+            </a:gs>
+            <a:gs pos="100000">
+              <a:schemeClr val="phClr">
+                <a:lumMod val="105000"/>
+                <a:tint val="81000"/>
+              </a:schemeClr>
+            </a:gs>
+          </a:gsLst>
+          <a:lin ang="5400000" scaled="0"/>
+          <a:tileRect l="0" t="0" r="0" b="0"/>
+        </a:gradFill>
+        <a:gradFill>
+          <a:gsLst>
+            <a:gs pos="0">
+              <a:schemeClr val="phClr">
+                <a:lumMod val="102000"/>
+                <a:tint val="94000"/>
+              </a:schemeClr>
+            </a:gs>
+            <a:gs pos="50000">
+              <a:schemeClr val="phClr">
+                <a:lumMod val="100000"/>
+                <a:shade val="100000"/>
+              </a:schemeClr>
+            </a:gs>
+            <a:gs pos="100000">
+              <a:schemeClr val="phClr">
+                <a:lumMod val="99000"/>
+                <a:shade val="78000"/>
+              </a:schemeClr>
+            </a:gs>
+          </a:gsLst>
+          <a:lin ang="5400000" scaled="0"/>
+          <a:tileRect l="0" t="0" r="0" b="0"/>
+        </a:gradFill>
+      </a:fillStyleLst>
+      <a:lnStyleLst>
+        <a:ln w="6350" cap="flat" cmpd="sng" algn="ctr">
+          <a:prstDash val="solid"/>
+          <a:miter lim="800000"/>
+        </a:ln>
+        <a:ln w="12700" cap="flat" cmpd="sng" algn="ctr">
+          <a:prstDash val="solid"/>
+          <a:miter lim="800000"/>
+        </a:ln>
+        <a:ln w="19050" cap="flat" cmpd="sng" algn="ctr">
+          <a:prstDash val="solid"/>
+          <a:miter lim="800000"/>
+        </a:ln>
+      </a:lnStyleLst>
+      <a:effectStyleLst>
+        <a:effectStyle>
+          <a:effectLst/>
+        </a:effectStyle>
+        <a:effectStyle>
+          <a:effectLst/>
+        </a:effectStyle>
+        <a:effectStyle>
+          <a:effectLst/>
+        </a:effectStyle>
+      </a:effectStyleLst>
+      <a:bgFillStyleLst>
+        <a:solidFill>
+          <a:schemeClr val="phClr"/>
+        </a:solidFill>
+        <a:solidFill>
+          <a:schemeClr val="phClr">
+            <a:tint val="95000"/>
+          </a:schemeClr>
+        </a:solidFill>
+        <a:gradFill>
+          <a:gsLst>
+            <a:gs pos="0">
+              <a:schemeClr val="phClr">
+                <a:tint val="93000"/>
+                <a:shade val="98000"/>
+                <a:lumMod val="102000"/>
+              </a:schemeClr>
+            </a:gs>
+            <a:gs pos="50000">
+              <a:schemeClr val="phClr">
+                <a:tint val="98000"/>
+                <a:shade val="90000"/>
+                <a:lumMod val="103000"/>
+              </a:schemeClr>
+            </a:gs>
+            <a:gs pos="100000">
+              <a:schemeClr val="phClr">
+                <a:shade val="63000"/>
+              </a:schemeClr>
+            </a:gs>
+          </a:gsLst>
+          <a:lin ang="5400000" scaled="0"/>
+          <a:tileRect l="0" t="0" r="0" b="0"/>
+        </a:gradFill>
+      </a:bgFillStyleLst>
+    </a:fmtScheme>
   </a:themeElements>
 </a:theme>
 </file>
</xml_diff>